<commit_message>
Commit - modification 31.05.2017
contient : - JDT
- exercices
- correction 
- fichier Word
</commit_message>
<xml_diff>
--- a/MVC/MVC.docx
+++ b/MVC/MVC.docx
@@ -23,10 +23,40 @@
         <w:pStyle w:val="Corpsdetexte"/>
       </w:pPr>
       <w:r>
-        <w:t xml:space="preserve">Petite signification : M – Modèle, V – Vue, C – Contrôleur. C’est une manière d’organiser son code. </w:t>
-      </w:r>
-      <w:r>
-        <w:t>On sépare le code en différente page pour que chacun soit responsable de quelque chose.</w:t>
+        <w:t xml:space="preserve">Petite signification : M </w:t>
+      </w:r>
+      <w:r>
+        <w:t>=</w:t>
+      </w:r>
+      <w:r>
+        <w:t xml:space="preserve"> Modèle, V </w:t>
+      </w:r>
+      <w:r>
+        <w:t>=</w:t>
+      </w:r>
+      <w:r>
+        <w:t xml:space="preserve"> Vue, C </w:t>
+      </w:r>
+      <w:r>
+        <w:t>=</w:t>
+      </w:r>
+      <w:r>
+        <w:t xml:space="preserve"> Contrôleur. C’est une manière d’organiser son code. </w:t>
+      </w:r>
+      <w:r>
+        <w:t>On sépare le code en différente</w:t>
+      </w:r>
+      <w:r>
+        <w:t>s</w:t>
+      </w:r>
+      <w:r>
+        <w:t xml:space="preserve"> page</w:t>
+      </w:r>
+      <w:r>
+        <w:t>s pour que chacune</w:t>
+      </w:r>
+      <w:r>
+        <w:t xml:space="preserve"> soit responsable de quelque chose.</w:t>
       </w:r>
     </w:p>
     <w:p>
@@ -41,20 +71,833 @@
       <w:pPr>
         <w:pStyle w:val="Titre1"/>
       </w:pPr>
-      <w:r>
-        <w:t>c’est pas du mvc</w:t>
-      </w:r>
+      <w:bookmarkStart w:id="0" w:name="_Ref483984181"/>
+      <w:bookmarkStart w:id="1" w:name="_ce_n’est_pas"/>
+      <w:bookmarkEnd w:id="1"/>
+      <w:r>
+        <w:t>ce n’</w:t>
+      </w:r>
+      <w:r>
+        <w:t>est pas du mvc</w:t>
+      </w:r>
+      <w:bookmarkEnd w:id="0"/>
     </w:p>
     <w:p>
       <w:pPr>
         <w:pStyle w:val="Corpsdetexte"/>
       </w:pPr>
-      <w:bookmarkStart w:id="0" w:name="_GoBack"/>
-      <w:bookmarkEnd w:id="0"/>
+      <w:r>
+        <w:rPr>
+          <w:noProof/>
+        </w:rPr>
+        <w:drawing>
+          <wp:inline distT="0" distB="0" distL="0" distR="0">
+            <wp:extent cx="5759450" cy="2786380"/>
+            <wp:effectExtent l="0" t="0" r="0" b="0"/>
+            <wp:docPr id="1" name="Image 1"/>
+            <wp:cNvGraphicFramePr>
+              <a:graphicFrameLocks xmlns:a="http://schemas.openxmlformats.org/drawingml/2006/main" noChangeAspect="1"/>
+            </wp:cNvGraphicFramePr>
+            <a:graphic xmlns:a="http://schemas.openxmlformats.org/drawingml/2006/main">
+              <a:graphicData uri="http://schemas.openxmlformats.org/drawingml/2006/picture">
+                <pic:pic xmlns:pic="http://schemas.openxmlformats.org/drawingml/2006/picture">
+                  <pic:nvPicPr>
+                    <pic:cNvPr id="1" name="CodePasMVC.PNG"/>
+                    <pic:cNvPicPr/>
+                  </pic:nvPicPr>
+                  <pic:blipFill>
+                    <a:blip r:embed="rId8">
+                      <a:extLst>
+                        <a:ext uri="{28A0092B-C50C-407E-A947-70E740481C1C}">
+                          <a14:useLocalDpi xmlns:a14="http://schemas.microsoft.com/office/drawing/2010/main" val="0"/>
+                        </a:ext>
+                      </a:extLst>
+                    </a:blip>
+                    <a:stretch>
+                      <a:fillRect/>
+                    </a:stretch>
+                  </pic:blipFill>
+                  <pic:spPr>
+                    <a:xfrm>
+                      <a:off x="0" y="0"/>
+                      <a:ext cx="5759450" cy="2786380"/>
+                    </a:xfrm>
+                    <a:prstGeom prst="rect">
+                      <a:avLst/>
+                    </a:prstGeom>
+                  </pic:spPr>
+                </pic:pic>
+              </a:graphicData>
+            </a:graphic>
+          </wp:inline>
+        </w:drawing>
+      </w:r>
+    </w:p>
+    <w:p>
+      <w:pPr>
+        <w:pStyle w:val="Corpsdetexte"/>
+      </w:pPr>
+      <w:r>
+        <w:t xml:space="preserve">Pour vous, ce code vous parait juste, enfin vous retrouverez surement quelque chose à redire. </w:t>
+      </w:r>
+    </w:p>
+    <w:p>
+      <w:pPr>
+        <w:pStyle w:val="Corpsdetexte"/>
+      </w:pPr>
+      <w:r>
+        <w:t>Mais comme dit le titre, ce n’est pas du MVC car il n’est pas organisé comme la structure le veut.</w:t>
+      </w:r>
+    </w:p>
+    <w:p>
+      <w:pPr>
+        <w:pStyle w:val="Corpsdetexte"/>
+      </w:pPr>
+      <w:r>
+        <w:t>Nous allons prendre étape</w:t>
+      </w:r>
+      <w:r>
+        <w:t>s</w:t>
+      </w:r>
+      <w:r>
+        <w:t xml:space="preserve"> par étape</w:t>
+      </w:r>
+      <w:r>
+        <w:t>s</w:t>
+      </w:r>
+      <w:r>
+        <w:t xml:space="preserve"> pour vous </w:t>
+      </w:r>
+      <w:r>
+        <w:t>expliquer</w:t>
+      </w:r>
+      <w:r>
+        <w:t xml:space="preserve"> la manière de </w:t>
+      </w:r>
+      <w:r>
+        <w:t xml:space="preserve">le </w:t>
+      </w:r>
+      <w:r>
+        <w:t>faire</w:t>
+      </w:r>
+    </w:p>
+    <w:p>
+      <w:r>
+        <w:br w:type="page"/>
+      </w:r>
+    </w:p>
+    <w:p>
+      <w:pPr>
+        <w:pStyle w:val="Corpsdetexte"/>
+      </w:pPr>
+    </w:p>
+    <w:p>
+      <w:pPr>
+        <w:pStyle w:val="Titre1"/>
+      </w:pPr>
+      <w:r>
+        <w:t>Structure</w:t>
+      </w:r>
+    </w:p>
+    <w:p>
+      <w:pPr>
+        <w:pStyle w:val="Titre2"/>
+      </w:pPr>
+      <w:r>
+        <w:t>Modèle</w:t>
+      </w:r>
+    </w:p>
+    <w:p>
+      <w:pPr>
+        <w:pStyle w:val="Retraitcorpsdetexte"/>
+        <w:ind w:left="567"/>
+      </w:pPr>
+      <w:r>
+        <w:t>Le modèle est comme une base de donnée ; on met tout ce qu’on doit stocker comme :</w:t>
+      </w:r>
+    </w:p>
+    <w:p>
+      <w:pPr>
+        <w:pStyle w:val="Retraitcorpsdetexte"/>
+        <w:numPr>
+          <w:ilvl w:val="0"/>
+          <w:numId w:val="49"/>
+        </w:numPr>
+      </w:pPr>
+      <w:r>
+        <w:t xml:space="preserve">Des variables </w:t>
+      </w:r>
+    </w:p>
+    <w:p>
+      <w:pPr>
+        <w:pStyle w:val="Retraitcorpsdetexte"/>
+        <w:numPr>
+          <w:ilvl w:val="0"/>
+          <w:numId w:val="49"/>
+        </w:numPr>
+      </w:pPr>
+      <w:r>
+        <w:t xml:space="preserve">Des tableaux </w:t>
+      </w:r>
+    </w:p>
+    <w:p>
+      <w:pPr>
+        <w:pStyle w:val="Retraitcorpsdetexte"/>
+        <w:numPr>
+          <w:ilvl w:val="0"/>
+          <w:numId w:val="49"/>
+        </w:numPr>
+      </w:pPr>
+      <w:r>
+        <w:t xml:space="preserve">Des méthodes </w:t>
+      </w:r>
+    </w:p>
+    <w:p>
+      <w:pPr>
+        <w:pStyle w:val="Retraitcorpsdetexte"/>
+        <w:numPr>
+          <w:ilvl w:val="0"/>
+          <w:numId w:val="49"/>
+        </w:numPr>
+      </w:pPr>
+      <w:r>
+        <w:t>etc.</w:t>
+      </w:r>
+    </w:p>
+    <w:p>
+      <w:pPr>
+        <w:pStyle w:val="Retraitcorpsdetexte"/>
+        <w:ind w:left="567"/>
+      </w:pPr>
+      <w:r>
+        <w:t>On y met vraiment tout sauf les variables locales</w:t>
+      </w:r>
+      <w:r>
+        <w:t xml:space="preserve"> ou encore 2-3</w:t>
+      </w:r>
+      <w:r>
+        <w:t xml:space="preserve"> exception</w:t>
+      </w:r>
+      <w:r>
+        <w:t>s</w:t>
+      </w:r>
+      <w:r>
+        <w:t>. Tout dépend de la perso</w:t>
+      </w:r>
+      <w:r>
+        <w:t xml:space="preserve">nne qui </w:t>
+      </w:r>
+      <w:r>
+        <w:t>développe</w:t>
+      </w:r>
+      <w:r>
+        <w:t>, il n’y a pas vraiment de norme</w:t>
+      </w:r>
+      <w:r>
+        <w:t>s</w:t>
+      </w:r>
+      <w:r>
+        <w:t>.</w:t>
+      </w:r>
+    </w:p>
+    <w:p>
+      <w:pPr>
+        <w:pStyle w:val="Retraitcorpsdetexte"/>
+        <w:ind w:left="567"/>
+      </w:pPr>
+    </w:p>
+    <w:p>
+      <w:pPr>
+        <w:pStyle w:val="Retraitcorpsdetexte"/>
+        <w:ind w:left="567"/>
+      </w:pPr>
+      <w:r>
+        <w:rPr>
+          <w:noProof/>
+        </w:rPr>
+        <w:drawing>
+          <wp:inline distT="0" distB="0" distL="0" distR="0">
+            <wp:extent cx="5203523" cy="4426585"/>
+            <wp:effectExtent l="0" t="0" r="0" b="0"/>
+            <wp:docPr id="3" name="Image 3"/>
+            <wp:cNvGraphicFramePr>
+              <a:graphicFrameLocks xmlns:a="http://schemas.openxmlformats.org/drawingml/2006/main" noChangeAspect="1"/>
+            </wp:cNvGraphicFramePr>
+            <a:graphic xmlns:a="http://schemas.openxmlformats.org/drawingml/2006/main">
+              <a:graphicData uri="http://schemas.openxmlformats.org/drawingml/2006/picture">
+                <pic:pic xmlns:pic="http://schemas.openxmlformats.org/drawingml/2006/picture">
+                  <pic:nvPicPr>
+                    <pic:cNvPr id="3" name="Modele.PNG"/>
+                    <pic:cNvPicPr/>
+                  </pic:nvPicPr>
+                  <pic:blipFill>
+                    <a:blip r:embed="rId9">
+                      <a:extLst>
+                        <a:ext uri="{28A0092B-C50C-407E-A947-70E740481C1C}">
+                          <a14:useLocalDpi xmlns:a14="http://schemas.microsoft.com/office/drawing/2010/main" val="0"/>
+                        </a:ext>
+                      </a:extLst>
+                    </a:blip>
+                    <a:stretch>
+                      <a:fillRect/>
+                    </a:stretch>
+                  </pic:blipFill>
+                  <pic:spPr>
+                    <a:xfrm>
+                      <a:off x="0" y="0"/>
+                      <a:ext cx="5203523" cy="4426585"/>
+                    </a:xfrm>
+                    <a:prstGeom prst="rect">
+                      <a:avLst/>
+                    </a:prstGeom>
+                  </pic:spPr>
+                </pic:pic>
+              </a:graphicData>
+            </a:graphic>
+          </wp:inline>
+        </w:drawing>
+      </w:r>
+    </w:p>
+    <w:p>
+      <w:pPr>
+        <w:pStyle w:val="Retraitcorpsdetexte"/>
+        <w:ind w:left="567"/>
+      </w:pPr>
+    </w:p>
+    <w:p>
+      <w:pPr>
+        <w:pStyle w:val="Retraitcorpsdetexte"/>
+        <w:ind w:left="567"/>
+      </w:pPr>
+      <w:r>
+        <w:t xml:space="preserve">Voici un exemple d’un modèle avec un tableau, le même que dans l’autre </w:t>
+      </w:r>
+      <w:hyperlink w:anchor="_ce_n’est_pas" w:history="1">
+        <w:r>
+          <w:rPr>
+            <w:rStyle w:val="Lienhypertexte"/>
+          </w:rPr>
+          <w:t>pho</w:t>
+        </w:r>
+        <w:r>
+          <w:rPr>
+            <w:rStyle w:val="Lienhypertexte"/>
+          </w:rPr>
+          <w:t>t</w:t>
+        </w:r>
+        <w:r>
+          <w:rPr>
+            <w:rStyle w:val="Lienhypertexte"/>
+          </w:rPr>
+          <w:t>o</w:t>
+        </w:r>
+      </w:hyperlink>
+      <w:r>
+        <w:t xml:space="preserve">. </w:t>
+      </w:r>
+    </w:p>
+    <w:p>
+      <w:pPr>
+        <w:pStyle w:val="Retraitcorpsdetexte"/>
+        <w:ind w:left="567"/>
+      </w:pPr>
+    </w:p>
+    <w:p>
+      <w:pPr>
+        <w:pStyle w:val="Retraitcorpsdetexte"/>
+        <w:ind w:left="567"/>
+      </w:pPr>
+      <w:r>
+        <w:t xml:space="preserve">Pour créer un modèle, vous </w:t>
+      </w:r>
+      <w:r>
+        <w:t>aurez</w:t>
+      </w:r>
+      <w:r>
+        <w:t xml:space="preserve"> juste à créer un objet « Modele » </w:t>
+      </w:r>
+      <w:r>
+        <w:t>(</w:t>
+      </w:r>
+      <w:r>
+        <w:t>sans les accents car l’ordinateur n’aime pas trop ça…</w:t>
+      </w:r>
+      <w:r>
+        <w:t xml:space="preserve">) puis </w:t>
+      </w:r>
+      <w:r>
+        <w:t>créer un constructeur.</w:t>
+      </w:r>
+    </w:p>
+    <w:p>
+      <w:pPr>
+        <w:pStyle w:val="Retraitcorpsdetexte"/>
+        <w:ind w:left="567"/>
+      </w:pPr>
+      <w:r>
+        <w:t>YEAH, vous avez créé votre premier modèle !</w:t>
+      </w:r>
+    </w:p>
+    <w:p>
+      <w:pPr>
+        <w:pStyle w:val="Retraitcorpsdetexte"/>
+        <w:ind w:left="567"/>
+      </w:pPr>
+      <w:r>
+        <w:t>Vous devrez maintenant stocker vos données ici et seulement ici !</w:t>
+      </w:r>
+    </w:p>
+    <w:p>
+      <w:r>
+        <w:br w:type="page"/>
+      </w:r>
+    </w:p>
+    <w:p>
+      <w:pPr>
+        <w:pStyle w:val="Titre2"/>
+      </w:pPr>
+      <w:r>
+        <w:lastRenderedPageBreak/>
+        <w:t>Vue</w:t>
+      </w:r>
+    </w:p>
+    <w:p>
+      <w:pPr>
+        <w:pStyle w:val="Retraitcorpsdetexte"/>
+        <w:ind w:left="567"/>
+      </w:pPr>
+      <w:r>
+        <w:t xml:space="preserve">La vue est, comme le modèle, un objet. Mais cette fois </w:t>
+      </w:r>
+      <w:r>
+        <w:t>elle</w:t>
+      </w:r>
+      <w:r>
+        <w:t xml:space="preserve"> s’occupe que de l’</w:t>
+      </w:r>
+      <w:r>
+        <w:t>affichage.</w:t>
+      </w:r>
+    </w:p>
+    <w:p>
+      <w:pPr>
+        <w:pStyle w:val="Retraitcorpsdetexte"/>
+        <w:ind w:left="567"/>
+      </w:pPr>
+      <w:r>
+        <w:t>Sur un programme console, il n’y aura pas grand-chose mais dans un site ou encore en Windows-Form</w:t>
+      </w:r>
+      <w:r>
+        <w:t>, la partie vue est indispensable.</w:t>
+      </w:r>
+    </w:p>
+    <w:p>
+      <w:pPr>
+        <w:pStyle w:val="Retraitcorpsdetexte"/>
+        <w:ind w:left="567"/>
+      </w:pPr>
+      <w:r>
+        <w:t>Comme pour le modèle, le code peut être différent suivant la personne.</w:t>
+      </w:r>
+    </w:p>
+    <w:p>
+      <w:pPr>
+        <w:pStyle w:val="Retraitcorpsdetexte"/>
+        <w:ind w:left="567"/>
+      </w:pPr>
+    </w:p>
+    <w:p>
+      <w:pPr>
+        <w:pStyle w:val="Retraitcorpsdetexte"/>
+        <w:ind w:left="567"/>
+      </w:pPr>
+      <w:r>
+        <w:rPr>
+          <w:noProof/>
+        </w:rPr>
+        <w:drawing>
+          <wp:inline distT="0" distB="0" distL="0" distR="0">
+            <wp:extent cx="5759450" cy="5960110"/>
+            <wp:effectExtent l="0" t="0" r="0" b="2540"/>
+            <wp:docPr id="4" name="Image 4"/>
+            <wp:cNvGraphicFramePr>
+              <a:graphicFrameLocks xmlns:a="http://schemas.openxmlformats.org/drawingml/2006/main" noChangeAspect="1"/>
+            </wp:cNvGraphicFramePr>
+            <a:graphic xmlns:a="http://schemas.openxmlformats.org/drawingml/2006/main">
+              <a:graphicData uri="http://schemas.openxmlformats.org/drawingml/2006/picture">
+                <pic:pic xmlns:pic="http://schemas.openxmlformats.org/drawingml/2006/picture">
+                  <pic:nvPicPr>
+                    <pic:cNvPr id="4" name="Vue.PNG"/>
+                    <pic:cNvPicPr/>
+                  </pic:nvPicPr>
+                  <pic:blipFill>
+                    <a:blip r:embed="rId10">
+                      <a:extLst>
+                        <a:ext uri="{28A0092B-C50C-407E-A947-70E740481C1C}">
+                          <a14:useLocalDpi xmlns:a14="http://schemas.microsoft.com/office/drawing/2010/main" val="0"/>
+                        </a:ext>
+                      </a:extLst>
+                    </a:blip>
+                    <a:stretch>
+                      <a:fillRect/>
+                    </a:stretch>
+                  </pic:blipFill>
+                  <pic:spPr>
+                    <a:xfrm>
+                      <a:off x="0" y="0"/>
+                      <a:ext cx="5759450" cy="5960110"/>
+                    </a:xfrm>
+                    <a:prstGeom prst="rect">
+                      <a:avLst/>
+                    </a:prstGeom>
+                  </pic:spPr>
+                </pic:pic>
+              </a:graphicData>
+            </a:graphic>
+          </wp:inline>
+        </w:drawing>
+      </w:r>
+    </w:p>
+    <w:p>
+      <w:pPr>
+        <w:pStyle w:val="Retraitcorpsdetexte"/>
+        <w:ind w:left="567"/>
+      </w:pPr>
+    </w:p>
+    <w:p>
+      <w:pPr>
+        <w:pStyle w:val="Retraitcorpsdetexte"/>
+        <w:ind w:left="567"/>
+      </w:pPr>
+      <w:r>
+        <w:t>Comme pour le modèle, vous créez un nouvel objet avec un constructeur et vou</w:t>
+      </w:r>
+      <w:r>
+        <w:t>s le nommez V</w:t>
+      </w:r>
+      <w:r>
+        <w:t>ue !</w:t>
+      </w:r>
+    </w:p>
+    <w:p>
+      <w:pPr>
+        <w:pStyle w:val="Retraitcorpsdetexte"/>
+        <w:ind w:left="567"/>
+      </w:pPr>
+      <w:r>
+        <w:t>Votre Vue est créée, Bravo !</w:t>
+      </w:r>
+    </w:p>
+    <w:p>
+      <w:pPr>
+        <w:pStyle w:val="Retraitcorpsdetexte"/>
+        <w:ind w:left="567"/>
+      </w:pPr>
+      <w:r>
+        <w:t>Vous devrez mettre que ce qui concerne la vue et rien d’au</w:t>
+      </w:r>
+      <w:r>
+        <w:t>t</w:t>
+      </w:r>
+      <w:r>
+        <w:t>re !</w:t>
+      </w:r>
+    </w:p>
+    <w:p>
+      <w:r>
+        <w:br w:type="page"/>
+      </w:r>
+    </w:p>
+    <w:p>
+      <w:pPr>
+        <w:pStyle w:val="Titre2"/>
+      </w:pPr>
+      <w:r>
+        <w:lastRenderedPageBreak/>
+        <w:t xml:space="preserve">Contrôleur </w:t>
+      </w:r>
+    </w:p>
+    <w:p>
+      <w:pPr>
+        <w:pStyle w:val="Retraitcorpsdetexte"/>
+      </w:pPr>
+      <w:r>
+        <w:t>Le contrôl</w:t>
+      </w:r>
+      <w:r>
+        <w:t>eur s’occupe de faire le lien entre Modèle et la Vue</w:t>
+      </w:r>
+      <w:r>
+        <w:t xml:space="preserve"> </w:t>
+      </w:r>
+      <w:r>
+        <w:t xml:space="preserve">mais pas que, il s’occupe de tout le reste. Si vous ne savez pas </w:t>
+      </w:r>
+      <w:r>
+        <w:t>où</w:t>
+      </w:r>
+      <w:r>
+        <w:t xml:space="preserve"> mettre quelque chose, </w:t>
+      </w:r>
+      <w:r>
+        <w:t>mettez-le</w:t>
+      </w:r>
+      <w:r>
+        <w:t xml:space="preserve"> d</w:t>
+      </w:r>
+      <w:r>
+        <w:t xml:space="preserve">ans le contrôleur </w:t>
+      </w:r>
+    </w:p>
+    <w:p>
+      <w:pPr>
+        <w:pStyle w:val="Retraitcorpsdetexte"/>
+      </w:pPr>
+    </w:p>
+    <w:p>
+      <w:pPr>
+        <w:pStyle w:val="Retraitcorpsdetexte"/>
+      </w:pPr>
+      <w:r>
+        <w:rPr>
+          <w:noProof/>
+        </w:rPr>
+        <w:drawing>
+          <wp:inline distT="0" distB="0" distL="0" distR="0">
+            <wp:extent cx="5759450" cy="4528185"/>
+            <wp:effectExtent l="0" t="0" r="0" b="5715"/>
+            <wp:docPr id="5" name="Image 5"/>
+            <wp:cNvGraphicFramePr>
+              <a:graphicFrameLocks xmlns:a="http://schemas.openxmlformats.org/drawingml/2006/main" noChangeAspect="1"/>
+            </wp:cNvGraphicFramePr>
+            <a:graphic xmlns:a="http://schemas.openxmlformats.org/drawingml/2006/main">
+              <a:graphicData uri="http://schemas.openxmlformats.org/drawingml/2006/picture">
+                <pic:pic xmlns:pic="http://schemas.openxmlformats.org/drawingml/2006/picture">
+                  <pic:nvPicPr>
+                    <pic:cNvPr id="5" name="Controleur.PNG"/>
+                    <pic:cNvPicPr/>
+                  </pic:nvPicPr>
+                  <pic:blipFill>
+                    <a:blip r:embed="rId11">
+                      <a:extLst>
+                        <a:ext uri="{28A0092B-C50C-407E-A947-70E740481C1C}">
+                          <a14:useLocalDpi xmlns:a14="http://schemas.microsoft.com/office/drawing/2010/main" val="0"/>
+                        </a:ext>
+                      </a:extLst>
+                    </a:blip>
+                    <a:stretch>
+                      <a:fillRect/>
+                    </a:stretch>
+                  </pic:blipFill>
+                  <pic:spPr>
+                    <a:xfrm>
+                      <a:off x="0" y="0"/>
+                      <a:ext cx="5759450" cy="4528185"/>
+                    </a:xfrm>
+                    <a:prstGeom prst="rect">
+                      <a:avLst/>
+                    </a:prstGeom>
+                  </pic:spPr>
+                </pic:pic>
+              </a:graphicData>
+            </a:graphic>
+          </wp:inline>
+        </w:drawing>
+      </w:r>
+    </w:p>
+    <w:p>
+      <w:pPr>
+        <w:pStyle w:val="Retraitcorpsdetexte"/>
+      </w:pPr>
+      <w:r>
+        <w:t>Comme on peut le voir à la ligne 16-17, le contrôleur créé des objets « Vue » et « Modele »</w:t>
+      </w:r>
+      <w:r>
+        <w:t xml:space="preserve">. Ensuite, aux lignes 19-22 </w:t>
+      </w:r>
+      <w:r>
+        <w:t>on</w:t>
+      </w:r>
+      <w:r>
+        <w:t xml:space="preserve"> demande aux objets s’ils sont créés. Dans la logique, le programme ne devrait pas fonctionner si la connexion entre les objets est </w:t>
+      </w:r>
+      <w:r>
+        <w:t>« False ».</w:t>
+      </w:r>
+    </w:p>
+    <w:p>
+      <w:pPr>
+        <w:pStyle w:val="Retraitcorpsdetexte"/>
+      </w:pPr>
+      <w:r>
+        <w:t xml:space="preserve">Puis on fait </w:t>
+      </w:r>
+      <w:r>
+        <w:t>appel</w:t>
+      </w:r>
+      <w:r>
+        <w:t xml:space="preserve"> au</w:t>
+      </w:r>
+      <w:r>
+        <w:t>x</w:t>
+      </w:r>
+      <w:r>
+        <w:t xml:space="preserve"> différente</w:t>
+      </w:r>
+      <w:r>
+        <w:t>s</w:t>
+      </w:r>
+      <w:r>
+        <w:t xml:space="preserve"> chose</w:t>
+      </w:r>
+      <w:r>
+        <w:t>s</w:t>
+      </w:r>
+      <w:bookmarkStart w:id="2" w:name="_GoBack"/>
+      <w:bookmarkEnd w:id="2"/>
+      <w:r>
+        <w:t xml:space="preserve"> suivant nos besoins.</w:t>
+      </w:r>
+    </w:p>
+    <w:p>
+      <w:pPr>
+        <w:pStyle w:val="Retraitcorpsdetexte"/>
+      </w:pPr>
+    </w:p>
+    <w:p>
+      <w:pPr>
+        <w:pStyle w:val="Retraitcorpsdetexte"/>
+      </w:pPr>
+      <w:r>
+        <w:t xml:space="preserve">Pour le créer, je vous conseille de renommer votre </w:t>
+      </w:r>
+      <w:r>
+        <w:t>Program</w:t>
+      </w:r>
+      <w:r>
+        <w:t>.cs en C</w:t>
+      </w:r>
+      <w:r>
+        <w:t>ontr</w:t>
+      </w:r>
+      <w:r>
+        <w:t>o</w:t>
+      </w:r>
+      <w:r>
+        <w:t>leur.cs</w:t>
+      </w:r>
+    </w:p>
+    <w:p>
+      <w:pPr>
+        <w:pStyle w:val="Retraitcorpsdetexte"/>
+      </w:pPr>
+    </w:p>
+    <w:p>
+      <w:pPr>
+        <w:pStyle w:val="Retraitcorpsdetexte"/>
+      </w:pPr>
+      <w:r>
+        <w:rPr>
+          <w:noProof/>
+        </w:rPr>
+        <w:drawing>
+          <wp:inline distT="0" distB="0" distL="0" distR="0">
+            <wp:extent cx="1724266" cy="1352739"/>
+            <wp:effectExtent l="0" t="0" r="9525" b="0"/>
+            <wp:docPr id="6" name="Image 6"/>
+            <wp:cNvGraphicFramePr>
+              <a:graphicFrameLocks xmlns:a="http://schemas.openxmlformats.org/drawingml/2006/main" noChangeAspect="1"/>
+            </wp:cNvGraphicFramePr>
+            <a:graphic xmlns:a="http://schemas.openxmlformats.org/drawingml/2006/main">
+              <a:graphicData uri="http://schemas.openxmlformats.org/drawingml/2006/picture">
+                <pic:pic xmlns:pic="http://schemas.openxmlformats.org/drawingml/2006/picture">
+                  <pic:nvPicPr>
+                    <pic:cNvPr id="6" name="rename.PNG"/>
+                    <pic:cNvPicPr/>
+                  </pic:nvPicPr>
+                  <pic:blipFill>
+                    <a:blip r:embed="rId12">
+                      <a:extLst>
+                        <a:ext uri="{28A0092B-C50C-407E-A947-70E740481C1C}">
+                          <a14:useLocalDpi xmlns:a14="http://schemas.microsoft.com/office/drawing/2010/main" val="0"/>
+                        </a:ext>
+                      </a:extLst>
+                    </a:blip>
+                    <a:stretch>
+                      <a:fillRect/>
+                    </a:stretch>
+                  </pic:blipFill>
+                  <pic:spPr>
+                    <a:xfrm>
+                      <a:off x="0" y="0"/>
+                      <a:ext cx="1724266" cy="1352739"/>
+                    </a:xfrm>
+                    <a:prstGeom prst="rect">
+                      <a:avLst/>
+                    </a:prstGeom>
+                  </pic:spPr>
+                </pic:pic>
+              </a:graphicData>
+            </a:graphic>
+          </wp:inline>
+        </w:drawing>
+      </w:r>
+      <w:r>
+        <w:sym w:font="Wingdings" w:char="F0E0"/>
+      </w:r>
+      <w:r>
+        <w:t xml:space="preserve"> </w:t>
+      </w:r>
+      <w:r>
+        <w:rPr>
+          <w:noProof/>
+        </w:rPr>
+        <w:drawing>
+          <wp:inline distT="0" distB="0" distL="0" distR="0">
+            <wp:extent cx="2838846" cy="895475"/>
+            <wp:effectExtent l="0" t="0" r="0" b="0"/>
+            <wp:docPr id="7" name="Image 7"/>
+            <wp:cNvGraphicFramePr>
+              <a:graphicFrameLocks xmlns:a="http://schemas.openxmlformats.org/drawingml/2006/main" noChangeAspect="1"/>
+            </wp:cNvGraphicFramePr>
+            <a:graphic xmlns:a="http://schemas.openxmlformats.org/drawingml/2006/main">
+              <a:graphicData uri="http://schemas.openxmlformats.org/drawingml/2006/picture">
+                <pic:pic xmlns:pic="http://schemas.openxmlformats.org/drawingml/2006/picture">
+                  <pic:nvPicPr>
+                    <pic:cNvPr id="7" name="rename2.PNG"/>
+                    <pic:cNvPicPr/>
+                  </pic:nvPicPr>
+                  <pic:blipFill>
+                    <a:blip r:embed="rId13">
+                      <a:extLst>
+                        <a:ext uri="{28A0092B-C50C-407E-A947-70E740481C1C}">
+                          <a14:useLocalDpi xmlns:a14="http://schemas.microsoft.com/office/drawing/2010/main" val="0"/>
+                        </a:ext>
+                      </a:extLst>
+                    </a:blip>
+                    <a:stretch>
+                      <a:fillRect/>
+                    </a:stretch>
+                  </pic:blipFill>
+                  <pic:spPr>
+                    <a:xfrm>
+                      <a:off x="0" y="0"/>
+                      <a:ext cx="2838846" cy="895475"/>
+                    </a:xfrm>
+                    <a:prstGeom prst="rect">
+                      <a:avLst/>
+                    </a:prstGeom>
+                  </pic:spPr>
+                </pic:pic>
+              </a:graphicData>
+            </a:graphic>
+          </wp:inline>
+        </w:drawing>
+      </w:r>
     </w:p>
     <w:sectPr>
-      <w:headerReference w:type="default" r:id="rId8"/>
-      <w:footerReference w:type="default" r:id="rId9"/>
+      <w:headerReference w:type="default" r:id="rId14"/>
+      <w:footerReference w:type="default" r:id="rId15"/>
       <w:pgSz w:w="11906" w:h="16838" w:code="9"/>
       <w:pgMar w:top="1418" w:right="1418" w:bottom="1418" w:left="1418" w:header="709" w:footer="709" w:gutter="0"/>
       <w:cols w:space="708"/>
@@ -100,9 +943,9 @@
       <w:tblLook w:val="01E0" w:firstRow="1" w:lastRow="1" w:firstColumn="1" w:lastColumn="1" w:noHBand="0" w:noVBand="0"/>
     </w:tblPr>
     <w:tblGrid>
-      <w:gridCol w:w="3440"/>
-      <w:gridCol w:w="2606"/>
-      <w:gridCol w:w="3024"/>
+      <w:gridCol w:w="3426"/>
+      <w:gridCol w:w="2613"/>
+      <w:gridCol w:w="3031"/>
     </w:tblGrid>
     <w:tr>
       <w:trPr>
@@ -121,7 +964,6 @@
           <w:r>
             <w:t>Auteur</w:t>
           </w:r>
-          <w:proofErr w:type="gramStart"/>
           <w:r>
             <w:rPr>
               <w:rFonts w:cs="Arial"/>
@@ -130,11 +972,14 @@
             <w:t> :</w:t>
           </w:r>
           <w:r>
-            <w:t>Jonathan</w:t>
+            <w:rPr>
+              <w:rFonts w:cs="Arial"/>
+              <w:szCs w:val="16"/>
+            </w:rPr>
+            <w:t xml:space="preserve"> </w:t>
           </w:r>
-          <w:proofErr w:type="gramEnd"/>
           <w:r>
-            <w:t xml:space="preserve"> Mayor</w:t>
+            <w:t>Jonathan Mayor</w:t>
           </w:r>
         </w:p>
         <w:p>
@@ -322,7 +1167,7 @@
               <w:noProof/>
               <w:szCs w:val="16"/>
             </w:rPr>
-            <w:t>1</w:t>
+            <w:t>4</w:t>
           </w:r>
           <w:r>
             <w:rPr>
@@ -371,7 +1216,7 @@
               <w:noProof/>
               <w:szCs w:val="16"/>
             </w:rPr>
-            <w:t>1</w:t>
+            <w:t>4</w:t>
           </w:r>
           <w:r>
             <w:rPr>
@@ -474,16 +1319,31 @@
             </w:rPr>
             <w:t xml:space="preserve">Version: </w:t>
           </w:r>
-          <w:fldSimple w:instr=" REVNUM   \* MERGEFORMAT ">
-            <w:r>
-              <w:rPr>
-                <w:rFonts w:cs="Arial"/>
-                <w:noProof/>
-                <w:szCs w:val="16"/>
-              </w:rPr>
-              <w:t>1</w:t>
-            </w:r>
-          </w:fldSimple>
+          <w:r>
+            <w:fldChar w:fldCharType="begin"/>
+          </w:r>
+          <w:r>
+            <w:instrText xml:space="preserve"> REVNUM   \* MERGEFORMAT </w:instrText>
+          </w:r>
+          <w:r>
+            <w:fldChar w:fldCharType="separate"/>
+          </w:r>
+          <w:r>
+            <w:rPr>
+              <w:rFonts w:cs="Arial"/>
+              <w:noProof/>
+              <w:szCs w:val="16"/>
+            </w:rPr>
+            <w:t>1</w:t>
+          </w:r>
+          <w:r>
+            <w:rPr>
+              <w:rFonts w:cs="Arial"/>
+              <w:noProof/>
+              <w:szCs w:val="16"/>
+            </w:rPr>
+            <w:fldChar w:fldCharType="end"/>
+          </w:r>
           <w:r>
             <w:rPr>
               <w:rFonts w:cs="Arial"/>
@@ -508,16 +1368,31 @@
               <w:szCs w:val="16"/>
             </w:rPr>
           </w:pPr>
-          <w:fldSimple w:instr=" FILENAME  \* FirstCap  \* MERGEFORMAT ">
-            <w:r>
-              <w:rPr>
-                <w:rFonts w:cs="Arial"/>
-                <w:noProof/>
-                <w:szCs w:val="16"/>
-              </w:rPr>
-              <w:t>Document2</w:t>
-            </w:r>
-          </w:fldSimple>
+          <w:r>
+            <w:fldChar w:fldCharType="begin"/>
+          </w:r>
+          <w:r>
+            <w:instrText xml:space="preserve"> FILENAME  \* FirstCap  \* MERGEFORMAT </w:instrText>
+          </w:r>
+          <w:r>
+            <w:fldChar w:fldCharType="separate"/>
+          </w:r>
+          <w:r>
+            <w:rPr>
+              <w:rFonts w:cs="Arial"/>
+              <w:noProof/>
+              <w:szCs w:val="16"/>
+            </w:rPr>
+            <w:t>MVC.docx</w:t>
+          </w:r>
+          <w:r>
+            <w:rPr>
+              <w:rFonts w:cs="Arial"/>
+              <w:noProof/>
+              <w:szCs w:val="16"/>
+            </w:rPr>
+            <w:fldChar w:fldCharType="end"/>
+          </w:r>
         </w:p>
       </w:tc>
     </w:tr>
@@ -569,9 +1444,9 @@
       <w:tblLook w:val="01E0" w:firstRow="1" w:lastRow="1" w:firstColumn="1" w:lastColumn="1" w:noHBand="0" w:noVBand="0"/>
     </w:tblPr>
     <w:tblGrid>
-      <w:gridCol w:w="2402"/>
-      <w:gridCol w:w="4400"/>
-      <w:gridCol w:w="2268"/>
+      <w:gridCol w:w="2399"/>
+      <w:gridCol w:w="4405"/>
+      <w:gridCol w:w="2266"/>
     </w:tblGrid>
     <w:tr>
       <w:trPr>
@@ -597,7 +1472,11 @@
           <w:tcW w:w="4560" w:type="dxa"/>
           <w:vAlign w:val="center"/>
         </w:tcPr>
-        <w:p/>
+        <w:p>
+          <w:r>
+            <w:t>MVC</w:t>
+          </w:r>
+        </w:p>
       </w:tc>
       <w:tc>
         <w:tcPr>
@@ -694,7 +1573,7 @@
         <v:path o:extrusionok="f" gradientshapeok="t" o:connecttype="rect"/>
         <o:lock v:ext="edit" aspectratio="t"/>
       </v:shapetype>
-      <v:shape id="_x0000_i1027" type="#_x0000_t75" style="width:12pt;height:12pt" o:bullet="t">
+      <v:shape id="_x0000_i1026" type="#_x0000_t75" style="width:12pt;height:12pt" o:bullet="t">
         <v:imagedata r:id="rId1" o:title="BD10263_"/>
       </v:shape>
     </w:pict>
@@ -4168,6 +5047,118 @@
     </w:lvl>
   </w:abstractNum>
   <w:abstractNum w:abstractNumId="40" w15:restartNumberingAfterBreak="0">
+    <w:nsid w:val="7C330670"/>
+    <w:multiLevelType w:val="hybridMultilevel"/>
+    <w:tmpl w:val="427AB5BE"/>
+    <w:lvl w:ilvl="0" w:tplc="0B867314">
+      <w:numFmt w:val="bullet"/>
+      <w:lvlText w:val="-"/>
+      <w:lvlJc w:val="left"/>
+      <w:pPr>
+        <w:ind w:left="927" w:hanging="360"/>
+      </w:pPr>
+      <w:rPr>
+        <w:rFonts w:ascii="Century Gothic" w:eastAsia="Times New Roman" w:hAnsi="Century Gothic" w:cs="Times New Roman" w:hint="default"/>
+      </w:rPr>
+    </w:lvl>
+    <w:lvl w:ilvl="1" w:tplc="100C0003" w:tentative="1">
+      <w:start w:val="1"/>
+      <w:numFmt w:val="bullet"/>
+      <w:lvlText w:val="o"/>
+      <w:lvlJc w:val="left"/>
+      <w:pPr>
+        <w:ind w:left="1647" w:hanging="360"/>
+      </w:pPr>
+      <w:rPr>
+        <w:rFonts w:ascii="Courier New" w:hAnsi="Courier New" w:cs="Courier New" w:hint="default"/>
+      </w:rPr>
+    </w:lvl>
+    <w:lvl w:ilvl="2" w:tplc="100C0005" w:tentative="1">
+      <w:start w:val="1"/>
+      <w:numFmt w:val="bullet"/>
+      <w:lvlText w:val=""/>
+      <w:lvlJc w:val="left"/>
+      <w:pPr>
+        <w:ind w:left="2367" w:hanging="360"/>
+      </w:pPr>
+      <w:rPr>
+        <w:rFonts w:ascii="Wingdings" w:hAnsi="Wingdings" w:hint="default"/>
+      </w:rPr>
+    </w:lvl>
+    <w:lvl w:ilvl="3" w:tplc="100C0001" w:tentative="1">
+      <w:start w:val="1"/>
+      <w:numFmt w:val="bullet"/>
+      <w:lvlText w:val=""/>
+      <w:lvlJc w:val="left"/>
+      <w:pPr>
+        <w:ind w:left="3087" w:hanging="360"/>
+      </w:pPr>
+      <w:rPr>
+        <w:rFonts w:ascii="Symbol" w:hAnsi="Symbol" w:hint="default"/>
+      </w:rPr>
+    </w:lvl>
+    <w:lvl w:ilvl="4" w:tplc="100C0003" w:tentative="1">
+      <w:start w:val="1"/>
+      <w:numFmt w:val="bullet"/>
+      <w:lvlText w:val="o"/>
+      <w:lvlJc w:val="left"/>
+      <w:pPr>
+        <w:ind w:left="3807" w:hanging="360"/>
+      </w:pPr>
+      <w:rPr>
+        <w:rFonts w:ascii="Courier New" w:hAnsi="Courier New" w:cs="Courier New" w:hint="default"/>
+      </w:rPr>
+    </w:lvl>
+    <w:lvl w:ilvl="5" w:tplc="100C0005" w:tentative="1">
+      <w:start w:val="1"/>
+      <w:numFmt w:val="bullet"/>
+      <w:lvlText w:val=""/>
+      <w:lvlJc w:val="left"/>
+      <w:pPr>
+        <w:ind w:left="4527" w:hanging="360"/>
+      </w:pPr>
+      <w:rPr>
+        <w:rFonts w:ascii="Wingdings" w:hAnsi="Wingdings" w:hint="default"/>
+      </w:rPr>
+    </w:lvl>
+    <w:lvl w:ilvl="6" w:tplc="100C0001" w:tentative="1">
+      <w:start w:val="1"/>
+      <w:numFmt w:val="bullet"/>
+      <w:lvlText w:val=""/>
+      <w:lvlJc w:val="left"/>
+      <w:pPr>
+        <w:ind w:left="5247" w:hanging="360"/>
+      </w:pPr>
+      <w:rPr>
+        <w:rFonts w:ascii="Symbol" w:hAnsi="Symbol" w:hint="default"/>
+      </w:rPr>
+    </w:lvl>
+    <w:lvl w:ilvl="7" w:tplc="100C0003" w:tentative="1">
+      <w:start w:val="1"/>
+      <w:numFmt w:val="bullet"/>
+      <w:lvlText w:val="o"/>
+      <w:lvlJc w:val="left"/>
+      <w:pPr>
+        <w:ind w:left="5967" w:hanging="360"/>
+      </w:pPr>
+      <w:rPr>
+        <w:rFonts w:ascii="Courier New" w:hAnsi="Courier New" w:cs="Courier New" w:hint="default"/>
+      </w:rPr>
+    </w:lvl>
+    <w:lvl w:ilvl="8" w:tplc="100C0005" w:tentative="1">
+      <w:start w:val="1"/>
+      <w:numFmt w:val="bullet"/>
+      <w:lvlText w:val=""/>
+      <w:lvlJc w:val="left"/>
+      <w:pPr>
+        <w:ind w:left="6687" w:hanging="360"/>
+      </w:pPr>
+      <w:rPr>
+        <w:rFonts w:ascii="Wingdings" w:hAnsi="Wingdings" w:hint="default"/>
+      </w:rPr>
+    </w:lvl>
+  </w:abstractNum>
+  <w:abstractNum w:abstractNumId="41" w15:restartNumberingAfterBreak="0">
     <w:nsid w:val="7E7F1C51"/>
     <w:multiLevelType w:val="multilevel"/>
     <w:tmpl w:val="100C0021"/>
@@ -4332,7 +5323,7 @@
     <w:abstractNumId w:val="27"/>
   </w:num>
   <w:num w:numId="18">
-    <w:abstractNumId w:val="40"/>
+    <w:abstractNumId w:val="41"/>
   </w:num>
   <w:num w:numId="19">
     <w:abstractNumId w:val="38"/>
@@ -4423,6 +5414,9 @@
   </w:num>
   <w:num w:numId="48">
     <w:abstractNumId w:val="15"/>
+  </w:num>
+  <w:num w:numId="49">
+    <w:abstractNumId w:val="40"/>
   </w:num>
   <w:numIdMacAtCleanup w:val="4"/>
 </w:numbering>
@@ -5531,6 +6525,17 @@
       <w:rFonts w:asciiTheme="majorHAnsi" w:hAnsiTheme="majorHAnsi"/>
     </w:rPr>
   </w:style>
+  <w:style w:type="character" w:styleId="Lienhypertextesuivivisit">
+    <w:name w:val="FollowedHyperlink"/>
+    <w:basedOn w:val="Policepardfaut"/>
+    <w:semiHidden/>
+    <w:unhideWhenUsed/>
+    <w:rsid w:val="00632118"/>
+    <w:rPr>
+      <w:color w:val="800080" w:themeColor="followedHyperlink"/>
+      <w:u w:val="single"/>
+    </w:rPr>
+  </w:style>
 </w:styles>
 </file>
 
@@ -5825,7 +6830,7 @@
 </file>
 
 <file path=customXml/itemProps1.xml><?xml version="1.0" encoding="utf-8"?>
-<ds:datastoreItem xmlns:ds="http://schemas.openxmlformats.org/officeDocument/2006/customXml" ds:itemID="{263EF9E5-FDCE-4D4F-BD89-E5054DBEEB53}">
+<ds:datastoreItem xmlns:ds="http://schemas.openxmlformats.org/officeDocument/2006/customXml" ds:itemID="{773E98CE-694B-4C1E-B7FD-23B4B0E85E83}">
   <ds:schemaRefs>
     <ds:schemaRef ds:uri="http://schemas.openxmlformats.org/officeDocument/2006/bibliography"/>
   </ds:schemaRefs>

</xml_diff>